<commit_message>
Added risk assessment matrix
</commit_message>
<xml_diff>
--- a/documentation/Risk Assessment.docx
+++ b/documentation/Risk Assessment.docx
@@ -1112,6 +1112,1437 @@
           <w:lang w:val="en-US"/>
         </w:rPr>
       </w:pPr>
+    </w:p>
+    <w:p>
+      <w:pPr>
+        <w:rPr>
+          <w:lang w:val="en-US"/>
+        </w:rPr>
+      </w:pPr>
+      <w:r>
+        <w:rPr>
+          <w:lang w:val="en-US"/>
+        </w:rPr>
+        <w:br w:type="page"/>
+      </w:r>
+    </w:p>
+    <w:tbl>
+      <w:tblPr>
+        <w:tblStyle w:val="TableGrid"/>
+        <w:tblpPr w:leftFromText="180" w:rightFromText="180" w:horzAnchor="margin" w:tblpXSpec="center" w:tblpY="1575"/>
+        <w:tblW w:w="6703" w:type="dxa"/>
+        <w:tblLook w:val="04A0" w:firstRow="1" w:lastRow="0" w:firstColumn="1" w:lastColumn="0" w:noHBand="0" w:noVBand="1"/>
+      </w:tblPr>
+      <w:tblGrid>
+        <w:gridCol w:w="1362"/>
+        <w:gridCol w:w="1326"/>
+        <w:gridCol w:w="1368"/>
+        <w:gridCol w:w="1335"/>
+        <w:gridCol w:w="1312"/>
+      </w:tblGrid>
+      <w:tr>
+        <w:trPr>
+          <w:trHeight w:val="557"/>
+        </w:trPr>
+        <w:tc>
+          <w:tcPr>
+            <w:tcW w:w="6703" w:type="dxa"/>
+            <w:gridSpan w:val="5"/>
+            <w:tcBorders>
+              <w:top w:val="nil"/>
+              <w:left w:val="nil"/>
+              <w:right w:val="nil"/>
+            </w:tcBorders>
+          </w:tcPr>
+          <w:p>
+            <w:pPr>
+              <w:jc w:val="center"/>
+              <w:rPr>
+                <w:b/>
+                <w:bCs/>
+                <w:lang w:val="en-US"/>
+              </w:rPr>
+            </w:pPr>
+            <w:r>
+              <w:rPr>
+                <w:b/>
+                <w:bCs/>
+                <w:sz w:val="40"/>
+                <w:szCs w:val="40"/>
+                <w:lang w:val="en-US"/>
+              </w:rPr>
+              <w:lastRenderedPageBreak/>
+              <w:t>SEVERITY</w:t>
+            </w:r>
+          </w:p>
+        </w:tc>
+      </w:tr>
+      <w:tr>
+        <w:trPr>
+          <w:trHeight w:val="1381"/>
+        </w:trPr>
+        <w:tc>
+          <w:tcPr>
+            <w:tcW w:w="1362" w:type="dxa"/>
+          </w:tcPr>
+          <w:p>
+            <w:pPr>
+              <w:rPr>
+                <w:lang w:val="en-US"/>
+              </w:rPr>
+            </w:pPr>
+          </w:p>
+        </w:tc>
+        <w:tc>
+          <w:tcPr>
+            <w:tcW w:w="1326" w:type="dxa"/>
+          </w:tcPr>
+          <w:p>
+            <w:pPr>
+              <w:rPr>
+                <w:lang w:val="en-US"/>
+              </w:rPr>
+            </w:pPr>
+            <w:r>
+              <w:rPr>
+                <w:lang w:val="en-US"/>
+              </w:rPr>
+              <w:t>Low</w:t>
+            </w:r>
+          </w:p>
+        </w:tc>
+        <w:tc>
+          <w:tcPr>
+            <w:tcW w:w="1368" w:type="dxa"/>
+          </w:tcPr>
+          <w:p>
+            <w:pPr>
+              <w:rPr>
+                <w:lang w:val="en-US"/>
+              </w:rPr>
+            </w:pPr>
+            <w:r>
+              <w:rPr>
+                <w:lang w:val="en-US"/>
+              </w:rPr>
+              <w:t>Medium</w:t>
+            </w:r>
+          </w:p>
+        </w:tc>
+        <w:tc>
+          <w:tcPr>
+            <w:tcW w:w="1335" w:type="dxa"/>
+          </w:tcPr>
+          <w:p>
+            <w:pPr>
+              <w:rPr>
+                <w:lang w:val="en-US"/>
+              </w:rPr>
+            </w:pPr>
+            <w:r>
+              <w:rPr>
+                <w:lang w:val="en-US"/>
+              </w:rPr>
+              <w:t>High</w:t>
+            </w:r>
+          </w:p>
+        </w:tc>
+        <w:tc>
+          <w:tcPr>
+            <w:tcW w:w="1312" w:type="dxa"/>
+          </w:tcPr>
+          <w:p>
+            <w:pPr>
+              <w:rPr>
+                <w:lang w:val="en-US"/>
+              </w:rPr>
+            </w:pPr>
+            <w:r>
+              <w:rPr>
+                <w:lang w:val="en-US"/>
+              </w:rPr>
+              <w:t>Extreme</w:t>
+            </w:r>
+          </w:p>
+        </w:tc>
+      </w:tr>
+      <w:tr>
+        <w:trPr>
+          <w:trHeight w:val="1381"/>
+        </w:trPr>
+        <w:tc>
+          <w:tcPr>
+            <w:tcW w:w="1362" w:type="dxa"/>
+          </w:tcPr>
+          <w:p>
+            <w:pPr>
+              <w:rPr>
+                <w:lang w:val="en-US"/>
+              </w:rPr>
+            </w:pPr>
+            <w:r>
+              <w:rPr>
+                <w:lang w:val="en-US"/>
+              </w:rPr>
+              <w:t>High</w:t>
+            </w:r>
+          </w:p>
+        </w:tc>
+        <w:tc>
+          <w:tcPr>
+            <w:tcW w:w="1326" w:type="dxa"/>
+          </w:tcPr>
+          <w:p>
+            <w:pPr>
+              <w:rPr>
+                <w:lang w:val="en-US"/>
+              </w:rPr>
+            </w:pPr>
+            <w:r>
+              <w:rPr>
+                <w:noProof/>
+                <w:lang w:val="en-US"/>
+              </w:rPr>
+              <mc:AlternateContent>
+                <mc:Choice Requires="wps">
+                  <w:drawing>
+                    <wp:anchor distT="0" distB="0" distL="114300" distR="114300" simplePos="0" relativeHeight="251674624" behindDoc="0" locked="0" layoutInCell="1" allowOverlap="1" wp14:anchorId="15083C00" wp14:editId="50A28D6E">
+                      <wp:simplePos x="0" y="0"/>
+                      <wp:positionH relativeFrom="column">
+                        <wp:posOffset>-75565</wp:posOffset>
+                      </wp:positionH>
+                      <wp:positionV relativeFrom="paragraph">
+                        <wp:posOffset>5080</wp:posOffset>
+                      </wp:positionV>
+                      <wp:extent cx="857250" cy="876300"/>
+                      <wp:effectExtent l="0" t="0" r="19050" b="19050"/>
+                      <wp:wrapNone/>
+                      <wp:docPr id="7" name="Rectangle 7"/>
+                      <wp:cNvGraphicFramePr/>
+                      <a:graphic xmlns:a="http://schemas.openxmlformats.org/drawingml/2006/main">
+                        <a:graphicData uri="http://schemas.microsoft.com/office/word/2010/wordprocessingShape">
+                          <wps:wsp>
+                            <wps:cNvSpPr/>
+                            <wps:spPr>
+                              <a:xfrm>
+                                <a:off x="0" y="0"/>
+                                <a:ext cx="857250" cy="876300"/>
+                              </a:xfrm>
+                              <a:prstGeom prst="rect">
+                                <a:avLst/>
+                              </a:prstGeom>
+                              <a:solidFill>
+                                <a:srgbClr val="00B050"/>
+                              </a:solidFill>
+                            </wps:spPr>
+                            <wps:style>
+                              <a:lnRef idx="2">
+                                <a:schemeClr val="accent1">
+                                  <a:shade val="50000"/>
+                                </a:schemeClr>
+                              </a:lnRef>
+                              <a:fillRef idx="1">
+                                <a:schemeClr val="accent1"/>
+                              </a:fillRef>
+                              <a:effectRef idx="0">
+                                <a:schemeClr val="accent1"/>
+                              </a:effectRef>
+                              <a:fontRef idx="minor">
+                                <a:schemeClr val="lt1"/>
+                              </a:fontRef>
+                            </wps:style>
+                            <wps:bodyPr rot="0" spcFirstLastPara="0" vertOverflow="overflow" horzOverflow="overflow" vert="horz" wrap="square" lIns="91440" tIns="45720" rIns="91440" bIns="45720" numCol="1" spcCol="0" rtlCol="0" fromWordArt="0" anchor="ctr" anchorCtr="0" forceAA="0" compatLnSpc="1">
+                              <a:prstTxWarp prst="textNoShape">
+                                <a:avLst/>
+                              </a:prstTxWarp>
+                              <a:noAutofit/>
+                            </wps:bodyPr>
+                          </wps:wsp>
+                        </a:graphicData>
+                      </a:graphic>
+                      <wp14:sizeRelH relativeFrom="margin">
+                        <wp14:pctWidth>0</wp14:pctWidth>
+                      </wp14:sizeRelH>
+                      <wp14:sizeRelV relativeFrom="margin">
+                        <wp14:pctHeight>0</wp14:pctHeight>
+                      </wp14:sizeRelV>
+                    </wp:anchor>
+                  </w:drawing>
+                </mc:Choice>
+                <mc:Fallback>
+                  <w:pict>
+                    <v:rect w14:anchorId="475803C1" id="Rectangle 7" o:spid="_x0000_s1026" style="position:absolute;margin-left:-5.95pt;margin-top:.4pt;width:67.5pt;height:69pt;z-index:251674624;visibility:visible;mso-wrap-style:square;mso-width-percent:0;mso-height-percent:0;mso-wrap-distance-left:9pt;mso-wrap-distance-top:0;mso-wrap-distance-right:9pt;mso-wrap-distance-bottom:0;mso-position-horizontal:absolute;mso-position-horizontal-relative:text;mso-position-vertical:absolute;mso-position-vertical-relative:text;mso-width-percent:0;mso-height-percent:0;mso-width-relative:margin;mso-height-relative:margin;v-text-anchor:middle" o:gfxdata="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" fillcolor="#00b050" strokecolor="#1f3763 [1604]" strokeweight="1pt"/>
+                  </w:pict>
+                </mc:Fallback>
+              </mc:AlternateContent>
+            </w:r>
+          </w:p>
+        </w:tc>
+        <w:tc>
+          <w:tcPr>
+            <w:tcW w:w="1368" w:type="dxa"/>
+          </w:tcPr>
+          <w:p>
+            <w:pPr>
+              <w:rPr>
+                <w:lang w:val="en-US"/>
+              </w:rPr>
+            </w:pPr>
+            <w:r>
+              <w:rPr>
+                <w:noProof/>
+                <w:lang w:val="en-US"/>
+              </w:rPr>
+              <mc:AlternateContent>
+                <mc:Choice Requires="wps">
+                  <w:drawing>
+                    <wp:anchor distT="0" distB="0" distL="114300" distR="114300" simplePos="0" relativeHeight="251668480" behindDoc="0" locked="0" layoutInCell="1" allowOverlap="1" wp14:anchorId="520BF3DE" wp14:editId="5A6FEB19">
+                      <wp:simplePos x="0" y="0"/>
+                      <wp:positionH relativeFrom="column">
+                        <wp:posOffset>-79375</wp:posOffset>
+                      </wp:positionH>
+                      <wp:positionV relativeFrom="paragraph">
+                        <wp:posOffset>5080</wp:posOffset>
+                      </wp:positionV>
+                      <wp:extent cx="857250" cy="876300"/>
+                      <wp:effectExtent l="0" t="0" r="19050" b="19050"/>
+                      <wp:wrapNone/>
+                      <wp:docPr id="4" name="Rectangle 4"/>
+                      <wp:cNvGraphicFramePr/>
+                      <a:graphic xmlns:a="http://schemas.openxmlformats.org/drawingml/2006/main">
+                        <a:graphicData uri="http://schemas.microsoft.com/office/word/2010/wordprocessingShape">
+                          <wps:wsp>
+                            <wps:cNvSpPr/>
+                            <wps:spPr>
+                              <a:xfrm>
+                                <a:off x="0" y="0"/>
+                                <a:ext cx="857250" cy="876300"/>
+                              </a:xfrm>
+                              <a:prstGeom prst="rect">
+                                <a:avLst/>
+                              </a:prstGeom>
+                              <a:solidFill>
+                                <a:srgbClr val="FFC000"/>
+                              </a:solidFill>
+                            </wps:spPr>
+                            <wps:style>
+                              <a:lnRef idx="2">
+                                <a:schemeClr val="accent1">
+                                  <a:shade val="50000"/>
+                                </a:schemeClr>
+                              </a:lnRef>
+                              <a:fillRef idx="1">
+                                <a:schemeClr val="accent1"/>
+                              </a:fillRef>
+                              <a:effectRef idx="0">
+                                <a:schemeClr val="accent1"/>
+                              </a:effectRef>
+                              <a:fontRef idx="minor">
+                                <a:schemeClr val="lt1"/>
+                              </a:fontRef>
+                            </wps:style>
+                            <wps:bodyPr rot="0" spcFirstLastPara="0" vertOverflow="overflow" horzOverflow="overflow" vert="horz" wrap="square" lIns="91440" tIns="45720" rIns="91440" bIns="45720" numCol="1" spcCol="0" rtlCol="0" fromWordArt="0" anchor="ctr" anchorCtr="0" forceAA="0" compatLnSpc="1">
+                              <a:prstTxWarp prst="textNoShape">
+                                <a:avLst/>
+                              </a:prstTxWarp>
+                              <a:noAutofit/>
+                            </wps:bodyPr>
+                          </wps:wsp>
+                        </a:graphicData>
+                      </a:graphic>
+                      <wp14:sizeRelH relativeFrom="margin">
+                        <wp14:pctWidth>0</wp14:pctWidth>
+                      </wp14:sizeRelH>
+                      <wp14:sizeRelV relativeFrom="margin">
+                        <wp14:pctHeight>0</wp14:pctHeight>
+                      </wp14:sizeRelV>
+                    </wp:anchor>
+                  </w:drawing>
+                </mc:Choice>
+                <mc:Fallback>
+                  <w:pict>
+                    <v:rect w14:anchorId="6F1954A0" id="Rectangle 4" o:spid="_x0000_s1026" style="position:absolute;margin-left:-6.25pt;margin-top:.4pt;width:67.5pt;height:69pt;z-index:251668480;visibility:visible;mso-wrap-style:square;mso-width-percent:0;mso-height-percent:0;mso-wrap-distance-left:9pt;mso-wrap-distance-top:0;mso-wrap-distance-right:9pt;mso-wrap-distance-bottom:0;mso-position-horizontal:absolute;mso-position-horizontal-relative:text;mso-position-vertical:absolute;mso-position-vertical-relative:text;mso-width-percent:0;mso-height-percent:0;mso-width-relative:margin;mso-height-relative:margin;v-text-anchor:middle" o:gfxdata="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" fillcolor="#ffc000" strokecolor="#1f3763 [1604]" strokeweight="1pt"/>
+                  </w:pict>
+                </mc:Fallback>
+              </mc:AlternateContent>
+            </w:r>
+          </w:p>
+        </w:tc>
+        <w:tc>
+          <w:tcPr>
+            <w:tcW w:w="1335" w:type="dxa"/>
+          </w:tcPr>
+          <w:p>
+            <w:pPr>
+              <w:rPr>
+                <w:lang w:val="en-US"/>
+              </w:rPr>
+            </w:pPr>
+            <w:r>
+              <w:rPr>
+                <w:noProof/>
+                <w:lang w:val="en-US"/>
+              </w:rPr>
+              <mc:AlternateContent>
+                <mc:Choice Requires="wps">
+                  <w:drawing>
+                    <wp:anchor distT="0" distB="0" distL="114300" distR="114300" simplePos="0" relativeHeight="251666432" behindDoc="0" locked="0" layoutInCell="1" allowOverlap="1" wp14:anchorId="019A7BA4" wp14:editId="2B6A96F9">
+                      <wp:simplePos x="0" y="0"/>
+                      <wp:positionH relativeFrom="column">
+                        <wp:posOffset>-92710</wp:posOffset>
+                      </wp:positionH>
+                      <wp:positionV relativeFrom="paragraph">
+                        <wp:posOffset>8890</wp:posOffset>
+                      </wp:positionV>
+                      <wp:extent cx="857250" cy="876300"/>
+                      <wp:effectExtent l="0" t="0" r="19050" b="19050"/>
+                      <wp:wrapNone/>
+                      <wp:docPr id="1" name="Rectangle 1"/>
+                      <wp:cNvGraphicFramePr/>
+                      <a:graphic xmlns:a="http://schemas.openxmlformats.org/drawingml/2006/main">
+                        <a:graphicData uri="http://schemas.microsoft.com/office/word/2010/wordprocessingShape">
+                          <wps:wsp>
+                            <wps:cNvSpPr/>
+                            <wps:spPr>
+                              <a:xfrm>
+                                <a:off x="0" y="0"/>
+                                <a:ext cx="857250" cy="876300"/>
+                              </a:xfrm>
+                              <a:prstGeom prst="rect">
+                                <a:avLst/>
+                              </a:prstGeom>
+                              <a:solidFill>
+                                <a:srgbClr val="C00000"/>
+                              </a:solidFill>
+                            </wps:spPr>
+                            <wps:style>
+                              <a:lnRef idx="2">
+                                <a:schemeClr val="accent1">
+                                  <a:shade val="50000"/>
+                                </a:schemeClr>
+                              </a:lnRef>
+                              <a:fillRef idx="1">
+                                <a:schemeClr val="accent1"/>
+                              </a:fillRef>
+                              <a:effectRef idx="0">
+                                <a:schemeClr val="accent1"/>
+                              </a:effectRef>
+                              <a:fontRef idx="minor">
+                                <a:schemeClr val="lt1"/>
+                              </a:fontRef>
+                            </wps:style>
+                            <wps:bodyPr rot="0" spcFirstLastPara="0" vertOverflow="overflow" horzOverflow="overflow" vert="horz" wrap="square" lIns="91440" tIns="45720" rIns="91440" bIns="45720" numCol="1" spcCol="0" rtlCol="0" fromWordArt="0" anchor="ctr" anchorCtr="0" forceAA="0" compatLnSpc="1">
+                              <a:prstTxWarp prst="textNoShape">
+                                <a:avLst/>
+                              </a:prstTxWarp>
+                              <a:noAutofit/>
+                            </wps:bodyPr>
+                          </wps:wsp>
+                        </a:graphicData>
+                      </a:graphic>
+                      <wp14:sizeRelH relativeFrom="margin">
+                        <wp14:pctWidth>0</wp14:pctWidth>
+                      </wp14:sizeRelH>
+                      <wp14:sizeRelV relativeFrom="margin">
+                        <wp14:pctHeight>0</wp14:pctHeight>
+                      </wp14:sizeRelV>
+                    </wp:anchor>
+                  </w:drawing>
+                </mc:Choice>
+                <mc:Fallback>
+                  <w:pict>
+                    <v:rect w14:anchorId="3750F641" id="Rectangle 1" o:spid="_x0000_s1026" style="position:absolute;margin-left:-7.3pt;margin-top:.7pt;width:67.5pt;height:69pt;z-index:251666432;visibility:visible;mso-wrap-style:square;mso-width-percent:0;mso-height-percent:0;mso-wrap-distance-left:9pt;mso-wrap-distance-top:0;mso-wrap-distance-right:9pt;mso-wrap-distance-bottom:0;mso-position-horizontal:absolute;mso-position-horizontal-relative:text;mso-position-vertical:absolute;mso-position-vertical-relative:text;mso-width-percent:0;mso-height-percent:0;mso-width-relative:margin;mso-height-relative:margin;v-text-anchor:middle" o:gfxdata="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" fillcolor="#c00000" strokecolor="#1f3763 [1604]" strokeweight="1pt"/>
+                  </w:pict>
+                </mc:Fallback>
+              </mc:AlternateContent>
+            </w:r>
+          </w:p>
+        </w:tc>
+        <w:tc>
+          <w:tcPr>
+            <w:tcW w:w="1312" w:type="dxa"/>
+          </w:tcPr>
+          <w:p>
+            <w:pPr>
+              <w:rPr>
+                <w:lang w:val="en-US"/>
+              </w:rPr>
+            </w:pPr>
+            <w:r>
+              <w:rPr>
+                <w:noProof/>
+                <w:lang w:val="en-US"/>
+              </w:rPr>
+              <mc:AlternateContent>
+                <mc:Choice Requires="wps">
+                  <w:drawing>
+                    <wp:anchor distT="0" distB="0" distL="114300" distR="114300" simplePos="0" relativeHeight="251664384" behindDoc="0" locked="0" layoutInCell="1" allowOverlap="1" wp14:anchorId="3284CAE2" wp14:editId="4E86B1CD">
+                      <wp:simplePos x="0" y="0"/>
+                      <wp:positionH relativeFrom="column">
+                        <wp:posOffset>-81280</wp:posOffset>
+                      </wp:positionH>
+                      <wp:positionV relativeFrom="paragraph">
+                        <wp:posOffset>5080</wp:posOffset>
+                      </wp:positionV>
+                      <wp:extent cx="857250" cy="876300"/>
+                      <wp:effectExtent l="0" t="0" r="19050" b="19050"/>
+                      <wp:wrapNone/>
+                      <wp:docPr id="3" name="Rectangle 3"/>
+                      <wp:cNvGraphicFramePr/>
+                      <a:graphic xmlns:a="http://schemas.openxmlformats.org/drawingml/2006/main">
+                        <a:graphicData uri="http://schemas.microsoft.com/office/word/2010/wordprocessingShape">
+                          <wps:wsp>
+                            <wps:cNvSpPr/>
+                            <wps:spPr>
+                              <a:xfrm>
+                                <a:off x="0" y="0"/>
+                                <a:ext cx="857250" cy="876300"/>
+                              </a:xfrm>
+                              <a:prstGeom prst="rect">
+                                <a:avLst/>
+                              </a:prstGeom>
+                              <a:solidFill>
+                                <a:srgbClr val="C00000"/>
+                              </a:solidFill>
+                            </wps:spPr>
+                            <wps:style>
+                              <a:lnRef idx="2">
+                                <a:schemeClr val="accent1">
+                                  <a:shade val="50000"/>
+                                </a:schemeClr>
+                              </a:lnRef>
+                              <a:fillRef idx="1">
+                                <a:schemeClr val="accent1"/>
+                              </a:fillRef>
+                              <a:effectRef idx="0">
+                                <a:schemeClr val="accent1"/>
+                              </a:effectRef>
+                              <a:fontRef idx="minor">
+                                <a:schemeClr val="lt1"/>
+                              </a:fontRef>
+                            </wps:style>
+                            <wps:bodyPr rot="0" spcFirstLastPara="0" vertOverflow="overflow" horzOverflow="overflow" vert="horz" wrap="square" lIns="91440" tIns="45720" rIns="91440" bIns="45720" numCol="1" spcCol="0" rtlCol="0" fromWordArt="0" anchor="ctr" anchorCtr="0" forceAA="0" compatLnSpc="1">
+                              <a:prstTxWarp prst="textNoShape">
+                                <a:avLst/>
+                              </a:prstTxWarp>
+                              <a:noAutofit/>
+                            </wps:bodyPr>
+                          </wps:wsp>
+                        </a:graphicData>
+                      </a:graphic>
+                      <wp14:sizeRelH relativeFrom="margin">
+                        <wp14:pctWidth>0</wp14:pctWidth>
+                      </wp14:sizeRelH>
+                      <wp14:sizeRelV relativeFrom="margin">
+                        <wp14:pctHeight>0</wp14:pctHeight>
+                      </wp14:sizeRelV>
+                    </wp:anchor>
+                  </w:drawing>
+                </mc:Choice>
+                <mc:Fallback>
+                  <w:pict>
+                    <v:rect w14:anchorId="180585AA" id="Rectangle 3" o:spid="_x0000_s1026" style="position:absolute;margin-left:-6.4pt;margin-top:.4pt;width:67.5pt;height:69pt;z-index:251664384;visibility:visible;mso-wrap-style:square;mso-width-percent:0;mso-height-percent:0;mso-wrap-distance-left:9pt;mso-wrap-distance-top:0;mso-wrap-distance-right:9pt;mso-wrap-distance-bottom:0;mso-position-horizontal:absolute;mso-position-horizontal-relative:text;mso-position-vertical:absolute;mso-position-vertical-relative:text;mso-width-percent:0;mso-height-percent:0;mso-width-relative:margin;mso-height-relative:margin;v-text-anchor:middle" o:gfxdata="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" fillcolor="#c00000" strokecolor="#1f3763 [1604]" strokeweight="1pt"/>
+                  </w:pict>
+                </mc:Fallback>
+              </mc:AlternateContent>
+            </w:r>
+          </w:p>
+        </w:tc>
+      </w:tr>
+      <w:tr>
+        <w:trPr>
+          <w:trHeight w:val="1304"/>
+        </w:trPr>
+        <w:tc>
+          <w:tcPr>
+            <w:tcW w:w="1362" w:type="dxa"/>
+          </w:tcPr>
+          <w:p>
+            <w:pPr>
+              <w:rPr>
+                <w:lang w:val="en-US"/>
+              </w:rPr>
+            </w:pPr>
+            <w:r>
+              <w:rPr>
+                <w:lang w:val="en-US"/>
+              </w:rPr>
+              <w:t>Medium</w:t>
+            </w:r>
+          </w:p>
+        </w:tc>
+        <w:tc>
+          <w:tcPr>
+            <w:tcW w:w="1326" w:type="dxa"/>
+          </w:tcPr>
+          <w:p>
+            <w:pPr>
+              <w:rPr>
+                <w:lang w:val="en-US"/>
+              </w:rPr>
+            </w:pPr>
+            <w:r>
+              <w:rPr>
+                <w:noProof/>
+                <w:lang w:val="en-US"/>
+              </w:rPr>
+              <mc:AlternateContent>
+                <mc:Choice Requires="wps">
+                  <w:drawing>
+                    <wp:anchor distT="0" distB="0" distL="114300" distR="114300" simplePos="0" relativeHeight="251676672" behindDoc="0" locked="0" layoutInCell="1" allowOverlap="1" wp14:anchorId="6D9C2D10" wp14:editId="5B0AD7AB">
+                      <wp:simplePos x="0" y="0"/>
+                      <wp:positionH relativeFrom="column">
+                        <wp:posOffset>-75565</wp:posOffset>
+                      </wp:positionH>
+                      <wp:positionV relativeFrom="paragraph">
+                        <wp:posOffset>-11430</wp:posOffset>
+                      </wp:positionV>
+                      <wp:extent cx="857250" cy="876300"/>
+                      <wp:effectExtent l="0" t="0" r="19050" b="19050"/>
+                      <wp:wrapNone/>
+                      <wp:docPr id="8" name="Rectangle 8"/>
+                      <wp:cNvGraphicFramePr/>
+                      <a:graphic xmlns:a="http://schemas.openxmlformats.org/drawingml/2006/main">
+                        <a:graphicData uri="http://schemas.microsoft.com/office/word/2010/wordprocessingShape">
+                          <wps:wsp>
+                            <wps:cNvSpPr/>
+                            <wps:spPr>
+                              <a:xfrm>
+                                <a:off x="0" y="0"/>
+                                <a:ext cx="857250" cy="876300"/>
+                              </a:xfrm>
+                              <a:prstGeom prst="rect">
+                                <a:avLst/>
+                              </a:prstGeom>
+                              <a:solidFill>
+                                <a:srgbClr val="00B050"/>
+                              </a:solidFill>
+                            </wps:spPr>
+                            <wps:style>
+                              <a:lnRef idx="2">
+                                <a:schemeClr val="accent1">
+                                  <a:shade val="50000"/>
+                                </a:schemeClr>
+                              </a:lnRef>
+                              <a:fillRef idx="1">
+                                <a:schemeClr val="accent1"/>
+                              </a:fillRef>
+                              <a:effectRef idx="0">
+                                <a:schemeClr val="accent1"/>
+                              </a:effectRef>
+                              <a:fontRef idx="minor">
+                                <a:schemeClr val="lt1"/>
+                              </a:fontRef>
+                            </wps:style>
+                            <wps:bodyPr rot="0" spcFirstLastPara="0" vertOverflow="overflow" horzOverflow="overflow" vert="horz" wrap="square" lIns="91440" tIns="45720" rIns="91440" bIns="45720" numCol="1" spcCol="0" rtlCol="0" fromWordArt="0" anchor="ctr" anchorCtr="0" forceAA="0" compatLnSpc="1">
+                              <a:prstTxWarp prst="textNoShape">
+                                <a:avLst/>
+                              </a:prstTxWarp>
+                              <a:noAutofit/>
+                            </wps:bodyPr>
+                          </wps:wsp>
+                        </a:graphicData>
+                      </a:graphic>
+                      <wp14:sizeRelH relativeFrom="margin">
+                        <wp14:pctWidth>0</wp14:pctWidth>
+                      </wp14:sizeRelH>
+                      <wp14:sizeRelV relativeFrom="margin">
+                        <wp14:pctHeight>0</wp14:pctHeight>
+                      </wp14:sizeRelV>
+                    </wp:anchor>
+                  </w:drawing>
+                </mc:Choice>
+                <mc:Fallback>
+                  <w:pict>
+                    <v:rect w14:anchorId="6829F4AE" id="Rectangle 8" o:spid="_x0000_s1026" style="position:absolute;margin-left:-5.95pt;margin-top:-.9pt;width:67.5pt;height:69pt;z-index:251676672;visibility:visible;mso-wrap-style:square;mso-width-percent:0;mso-height-percent:0;mso-wrap-distance-left:9pt;mso-wrap-distance-top:0;mso-wrap-distance-right:9pt;mso-wrap-distance-bottom:0;mso-position-horizontal:absolute;mso-position-horizontal-relative:text;mso-position-vertical:absolute;mso-position-vertical-relative:text;mso-width-percent:0;mso-height-percent:0;mso-width-relative:margin;mso-height-relative:margin;v-text-anchor:middle" o:gfxdata="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" fillcolor="#00b050" strokecolor="#1f3763 [1604]" strokeweight="1pt"/>
+                  </w:pict>
+                </mc:Fallback>
+              </mc:AlternateContent>
+            </w:r>
+          </w:p>
+        </w:tc>
+        <w:tc>
+          <w:tcPr>
+            <w:tcW w:w="1368" w:type="dxa"/>
+          </w:tcPr>
+          <w:p>
+            <w:pPr>
+              <w:rPr>
+                <w:lang w:val="en-US"/>
+              </w:rPr>
+            </w:pPr>
+            <w:r>
+              <w:rPr>
+                <w:noProof/>
+                <w:lang w:val="en-US"/>
+              </w:rPr>
+              <mc:AlternateContent>
+                <mc:Choice Requires="wps">
+                  <w:drawing>
+                    <wp:anchor distT="0" distB="0" distL="114300" distR="114300" simplePos="0" relativeHeight="251672576" behindDoc="0" locked="0" layoutInCell="1" allowOverlap="1" wp14:anchorId="30E1877F" wp14:editId="0DF2D734">
+                      <wp:simplePos x="0" y="0"/>
+                      <wp:positionH relativeFrom="column">
+                        <wp:posOffset>-79375</wp:posOffset>
+                      </wp:positionH>
+                      <wp:positionV relativeFrom="paragraph">
+                        <wp:posOffset>-30480</wp:posOffset>
+                      </wp:positionV>
+                      <wp:extent cx="857250" cy="876300"/>
+                      <wp:effectExtent l="0" t="0" r="19050" b="19050"/>
+                      <wp:wrapNone/>
+                      <wp:docPr id="6" name="Rectangle 6"/>
+                      <wp:cNvGraphicFramePr/>
+                      <a:graphic xmlns:a="http://schemas.openxmlformats.org/drawingml/2006/main">
+                        <a:graphicData uri="http://schemas.microsoft.com/office/word/2010/wordprocessingShape">
+                          <wps:wsp>
+                            <wps:cNvSpPr/>
+                            <wps:spPr>
+                              <a:xfrm>
+                                <a:off x="0" y="0"/>
+                                <a:ext cx="857250" cy="876300"/>
+                              </a:xfrm>
+                              <a:prstGeom prst="rect">
+                                <a:avLst/>
+                              </a:prstGeom>
+                              <a:solidFill>
+                                <a:srgbClr val="FFC000"/>
+                              </a:solidFill>
+                            </wps:spPr>
+                            <wps:style>
+                              <a:lnRef idx="2">
+                                <a:schemeClr val="accent1">
+                                  <a:shade val="50000"/>
+                                </a:schemeClr>
+                              </a:lnRef>
+                              <a:fillRef idx="1">
+                                <a:schemeClr val="accent1"/>
+                              </a:fillRef>
+                              <a:effectRef idx="0">
+                                <a:schemeClr val="accent1"/>
+                              </a:effectRef>
+                              <a:fontRef idx="minor">
+                                <a:schemeClr val="lt1"/>
+                              </a:fontRef>
+                            </wps:style>
+                            <wps:bodyPr rot="0" spcFirstLastPara="0" vertOverflow="overflow" horzOverflow="overflow" vert="horz" wrap="square" lIns="91440" tIns="45720" rIns="91440" bIns="45720" numCol="1" spcCol="0" rtlCol="0" fromWordArt="0" anchor="ctr" anchorCtr="0" forceAA="0" compatLnSpc="1">
+                              <a:prstTxWarp prst="textNoShape">
+                                <a:avLst/>
+                              </a:prstTxWarp>
+                              <a:noAutofit/>
+                            </wps:bodyPr>
+                          </wps:wsp>
+                        </a:graphicData>
+                      </a:graphic>
+                      <wp14:sizeRelH relativeFrom="margin">
+                        <wp14:pctWidth>0</wp14:pctWidth>
+                      </wp14:sizeRelH>
+                      <wp14:sizeRelV relativeFrom="margin">
+                        <wp14:pctHeight>0</wp14:pctHeight>
+                      </wp14:sizeRelV>
+                    </wp:anchor>
+                  </w:drawing>
+                </mc:Choice>
+                <mc:Fallback>
+                  <w:pict>
+                    <v:rect w14:anchorId="6BA147AA" id="Rectangle 6" o:spid="_x0000_s1026" style="position:absolute;margin-left:-6.25pt;margin-top:-2.4pt;width:67.5pt;height:69pt;z-index:251672576;visibility:visible;mso-wrap-style:square;mso-width-percent:0;mso-height-percent:0;mso-wrap-distance-left:9pt;mso-wrap-distance-top:0;mso-wrap-distance-right:9pt;mso-wrap-distance-bottom:0;mso-position-horizontal:absolute;mso-position-horizontal-relative:text;mso-position-vertical:absolute;mso-position-vertical-relative:text;mso-width-percent:0;mso-height-percent:0;mso-width-relative:margin;mso-height-relative:margin;v-text-anchor:middle" o:gfxdata="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" fillcolor="#ffc000" strokecolor="#1f3763 [1604]" strokeweight="1pt"/>
+                  </w:pict>
+                </mc:Fallback>
+              </mc:AlternateContent>
+            </w:r>
+          </w:p>
+        </w:tc>
+        <w:tc>
+          <w:tcPr>
+            <w:tcW w:w="1335" w:type="dxa"/>
+          </w:tcPr>
+          <w:p>
+            <w:pPr>
+              <w:rPr>
+                <w:lang w:val="en-US"/>
+              </w:rPr>
+            </w:pPr>
+            <w:r>
+              <w:rPr>
+                <w:noProof/>
+                <w:lang w:val="en-US"/>
+              </w:rPr>
+              <mc:AlternateContent>
+                <mc:Choice Requires="wps">
+                  <w:drawing>
+                    <wp:anchor distT="0" distB="0" distL="114300" distR="114300" simplePos="0" relativeHeight="251670528" behindDoc="0" locked="0" layoutInCell="1" allowOverlap="1" wp14:anchorId="52B22A76" wp14:editId="5AE416A1">
+                      <wp:simplePos x="0" y="0"/>
+                      <wp:positionH relativeFrom="column">
+                        <wp:posOffset>-81280</wp:posOffset>
+                      </wp:positionH>
+                      <wp:positionV relativeFrom="paragraph">
+                        <wp:posOffset>-1905</wp:posOffset>
+                      </wp:positionV>
+                      <wp:extent cx="857250" cy="876300"/>
+                      <wp:effectExtent l="0" t="0" r="19050" b="19050"/>
+                      <wp:wrapNone/>
+                      <wp:docPr id="5" name="Rectangle 5"/>
+                      <wp:cNvGraphicFramePr/>
+                      <a:graphic xmlns:a="http://schemas.openxmlformats.org/drawingml/2006/main">
+                        <a:graphicData uri="http://schemas.microsoft.com/office/word/2010/wordprocessingShape">
+                          <wps:wsp>
+                            <wps:cNvSpPr/>
+                            <wps:spPr>
+                              <a:xfrm>
+                                <a:off x="0" y="0"/>
+                                <a:ext cx="857250" cy="876300"/>
+                              </a:xfrm>
+                              <a:prstGeom prst="rect">
+                                <a:avLst/>
+                              </a:prstGeom>
+                              <a:solidFill>
+                                <a:srgbClr val="FFC000"/>
+                              </a:solidFill>
+                            </wps:spPr>
+                            <wps:style>
+                              <a:lnRef idx="2">
+                                <a:schemeClr val="accent1">
+                                  <a:shade val="50000"/>
+                                </a:schemeClr>
+                              </a:lnRef>
+                              <a:fillRef idx="1">
+                                <a:schemeClr val="accent1"/>
+                              </a:fillRef>
+                              <a:effectRef idx="0">
+                                <a:schemeClr val="accent1"/>
+                              </a:effectRef>
+                              <a:fontRef idx="minor">
+                                <a:schemeClr val="lt1"/>
+                              </a:fontRef>
+                            </wps:style>
+                            <wps:bodyPr rot="0" spcFirstLastPara="0" vertOverflow="overflow" horzOverflow="overflow" vert="horz" wrap="square" lIns="91440" tIns="45720" rIns="91440" bIns="45720" numCol="1" spcCol="0" rtlCol="0" fromWordArt="0" anchor="ctr" anchorCtr="0" forceAA="0" compatLnSpc="1">
+                              <a:prstTxWarp prst="textNoShape">
+                                <a:avLst/>
+                              </a:prstTxWarp>
+                              <a:noAutofit/>
+                            </wps:bodyPr>
+                          </wps:wsp>
+                        </a:graphicData>
+                      </a:graphic>
+                      <wp14:sizeRelH relativeFrom="margin">
+                        <wp14:pctWidth>0</wp14:pctWidth>
+                      </wp14:sizeRelH>
+                      <wp14:sizeRelV relativeFrom="margin">
+                        <wp14:pctHeight>0</wp14:pctHeight>
+                      </wp14:sizeRelV>
+                    </wp:anchor>
+                  </w:drawing>
+                </mc:Choice>
+                <mc:Fallback>
+                  <w:pict>
+                    <v:rect w14:anchorId="2A5CE389" id="Rectangle 5" o:spid="_x0000_s1026" style="position:absolute;margin-left:-6.4pt;margin-top:-.15pt;width:67.5pt;height:69pt;z-index:251670528;visibility:visible;mso-wrap-style:square;mso-width-percent:0;mso-height-percent:0;mso-wrap-distance-left:9pt;mso-wrap-distance-top:0;mso-wrap-distance-right:9pt;mso-wrap-distance-bottom:0;mso-position-horizontal:absolute;mso-position-horizontal-relative:text;mso-position-vertical:absolute;mso-position-vertical-relative:text;mso-width-percent:0;mso-height-percent:0;mso-width-relative:margin;mso-height-relative:margin;v-text-anchor:middle" o:gfxdata="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" fillcolor="#ffc000" strokecolor="#1f3763 [1604]" strokeweight="1pt"/>
+                  </w:pict>
+                </mc:Fallback>
+              </mc:AlternateContent>
+            </w:r>
+          </w:p>
+        </w:tc>
+        <w:tc>
+          <w:tcPr>
+            <w:tcW w:w="1312" w:type="dxa"/>
+          </w:tcPr>
+          <w:p>
+            <w:pPr>
+              <w:rPr>
+                <w:lang w:val="en-US"/>
+              </w:rPr>
+            </w:pPr>
+            <w:r>
+              <w:rPr>
+                <w:noProof/>
+                <w:lang w:val="en-US"/>
+              </w:rPr>
+              <mc:AlternateContent>
+                <mc:Choice Requires="wps">
+                  <w:drawing>
+                    <wp:anchor distT="0" distB="0" distL="114300" distR="114300" simplePos="0" relativeHeight="251662336" behindDoc="0" locked="0" layoutInCell="1" allowOverlap="1" wp14:anchorId="624D5F30" wp14:editId="75234F55">
+                      <wp:simplePos x="0" y="0"/>
+                      <wp:positionH relativeFrom="column">
+                        <wp:posOffset>-90805</wp:posOffset>
+                      </wp:positionH>
+                      <wp:positionV relativeFrom="paragraph">
+                        <wp:posOffset>-1905</wp:posOffset>
+                      </wp:positionV>
+                      <wp:extent cx="857250" cy="876300"/>
+                      <wp:effectExtent l="0" t="0" r="19050" b="19050"/>
+                      <wp:wrapNone/>
+                      <wp:docPr id="2" name="Rectangle 2"/>
+                      <wp:cNvGraphicFramePr/>
+                      <a:graphic xmlns:a="http://schemas.openxmlformats.org/drawingml/2006/main">
+                        <a:graphicData uri="http://schemas.microsoft.com/office/word/2010/wordprocessingShape">
+                          <wps:wsp>
+                            <wps:cNvSpPr/>
+                            <wps:spPr>
+                              <a:xfrm>
+                                <a:off x="0" y="0"/>
+                                <a:ext cx="857250" cy="876300"/>
+                              </a:xfrm>
+                              <a:prstGeom prst="rect">
+                                <a:avLst/>
+                              </a:prstGeom>
+                              <a:solidFill>
+                                <a:srgbClr val="C00000"/>
+                              </a:solidFill>
+                            </wps:spPr>
+                            <wps:style>
+                              <a:lnRef idx="2">
+                                <a:schemeClr val="accent1">
+                                  <a:shade val="50000"/>
+                                </a:schemeClr>
+                              </a:lnRef>
+                              <a:fillRef idx="1">
+                                <a:schemeClr val="accent1"/>
+                              </a:fillRef>
+                              <a:effectRef idx="0">
+                                <a:schemeClr val="accent1"/>
+                              </a:effectRef>
+                              <a:fontRef idx="minor">
+                                <a:schemeClr val="lt1"/>
+                              </a:fontRef>
+                            </wps:style>
+                            <wps:bodyPr rot="0" spcFirstLastPara="0" vertOverflow="overflow" horzOverflow="overflow" vert="horz" wrap="square" lIns="91440" tIns="45720" rIns="91440" bIns="45720" numCol="1" spcCol="0" rtlCol="0" fromWordArt="0" anchor="ctr" anchorCtr="0" forceAA="0" compatLnSpc="1">
+                              <a:prstTxWarp prst="textNoShape">
+                                <a:avLst/>
+                              </a:prstTxWarp>
+                              <a:noAutofit/>
+                            </wps:bodyPr>
+                          </wps:wsp>
+                        </a:graphicData>
+                      </a:graphic>
+                      <wp14:sizeRelH relativeFrom="margin">
+                        <wp14:pctWidth>0</wp14:pctWidth>
+                      </wp14:sizeRelH>
+                      <wp14:sizeRelV relativeFrom="margin">
+                        <wp14:pctHeight>0</wp14:pctHeight>
+                      </wp14:sizeRelV>
+                    </wp:anchor>
+                  </w:drawing>
+                </mc:Choice>
+                <mc:Fallback>
+                  <w:pict>
+                    <v:rect w14:anchorId="7D127A6F" id="Rectangle 2" o:spid="_x0000_s1026" style="position:absolute;margin-left:-7.15pt;margin-top:-.15pt;width:67.5pt;height:69pt;z-index:251662336;visibility:visible;mso-wrap-style:square;mso-width-percent:0;mso-height-percent:0;mso-wrap-distance-left:9pt;mso-wrap-distance-top:0;mso-wrap-distance-right:9pt;mso-wrap-distance-bottom:0;mso-position-horizontal:absolute;mso-position-horizontal-relative:text;mso-position-vertical:absolute;mso-position-vertical-relative:text;mso-width-percent:0;mso-height-percent:0;mso-width-relative:margin;mso-height-relative:margin;v-text-anchor:middle" o:gfxdata="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" fillcolor="#c00000" strokecolor="#1f3763 [1604]" strokeweight="1pt"/>
+                  </w:pict>
+                </mc:Fallback>
+              </mc:AlternateContent>
+            </w:r>
+          </w:p>
+        </w:tc>
+      </w:tr>
+      <w:tr>
+        <w:trPr>
+          <w:trHeight w:val="1304"/>
+        </w:trPr>
+        <w:tc>
+          <w:tcPr>
+            <w:tcW w:w="1362" w:type="dxa"/>
+          </w:tcPr>
+          <w:p>
+            <w:pPr>
+              <w:rPr>
+                <w:lang w:val="en-US"/>
+              </w:rPr>
+            </w:pPr>
+            <w:r>
+              <w:rPr>
+                <w:lang w:val="en-US"/>
+              </w:rPr>
+              <w:t>Low</w:t>
+            </w:r>
+          </w:p>
+        </w:tc>
+        <w:tc>
+          <w:tcPr>
+            <w:tcW w:w="1326" w:type="dxa"/>
+          </w:tcPr>
+          <w:p>
+            <w:pPr>
+              <w:rPr>
+                <w:lang w:val="en-US"/>
+              </w:rPr>
+            </w:pPr>
+            <w:r>
+              <w:rPr>
+                <w:noProof/>
+                <w:lang w:val="en-US"/>
+              </w:rPr>
+              <mc:AlternateContent>
+                <mc:Choice Requires="wps">
+                  <w:drawing>
+                    <wp:anchor distT="0" distB="0" distL="114300" distR="114300" simplePos="0" relativeHeight="251678720" behindDoc="0" locked="0" layoutInCell="1" allowOverlap="1" wp14:anchorId="2B515440" wp14:editId="41F79E99">
+                      <wp:simplePos x="0" y="0"/>
+                      <wp:positionH relativeFrom="column">
+                        <wp:posOffset>-104140</wp:posOffset>
+                      </wp:positionH>
+                      <wp:positionV relativeFrom="paragraph">
+                        <wp:posOffset>1270</wp:posOffset>
+                      </wp:positionV>
+                      <wp:extent cx="857250" cy="828675"/>
+                      <wp:effectExtent l="0" t="0" r="19050" b="28575"/>
+                      <wp:wrapNone/>
+                      <wp:docPr id="9" name="Rectangle 9"/>
+                      <wp:cNvGraphicFramePr/>
+                      <a:graphic xmlns:a="http://schemas.openxmlformats.org/drawingml/2006/main">
+                        <a:graphicData uri="http://schemas.microsoft.com/office/word/2010/wordprocessingShape">
+                          <wps:wsp>
+                            <wps:cNvSpPr/>
+                            <wps:spPr>
+                              <a:xfrm>
+                                <a:off x="0" y="0"/>
+                                <a:ext cx="857250" cy="828675"/>
+                              </a:xfrm>
+                              <a:prstGeom prst="rect">
+                                <a:avLst/>
+                              </a:prstGeom>
+                              <a:solidFill>
+                                <a:srgbClr val="00B050"/>
+                              </a:solidFill>
+                            </wps:spPr>
+                            <wps:style>
+                              <a:lnRef idx="2">
+                                <a:schemeClr val="accent1">
+                                  <a:shade val="50000"/>
+                                </a:schemeClr>
+                              </a:lnRef>
+                              <a:fillRef idx="1">
+                                <a:schemeClr val="accent1"/>
+                              </a:fillRef>
+                              <a:effectRef idx="0">
+                                <a:schemeClr val="accent1"/>
+                              </a:effectRef>
+                              <a:fontRef idx="minor">
+                                <a:schemeClr val="lt1"/>
+                              </a:fontRef>
+                            </wps:style>
+                            <wps:bodyPr rot="0" spcFirstLastPara="0" vertOverflow="overflow" horzOverflow="overflow" vert="horz" wrap="square" lIns="91440" tIns="45720" rIns="91440" bIns="45720" numCol="1" spcCol="0" rtlCol="0" fromWordArt="0" anchor="ctr" anchorCtr="0" forceAA="0" compatLnSpc="1">
+                              <a:prstTxWarp prst="textNoShape">
+                                <a:avLst/>
+                              </a:prstTxWarp>
+                              <a:noAutofit/>
+                            </wps:bodyPr>
+                          </wps:wsp>
+                        </a:graphicData>
+                      </a:graphic>
+                      <wp14:sizeRelH relativeFrom="margin">
+                        <wp14:pctWidth>0</wp14:pctWidth>
+                      </wp14:sizeRelH>
+                      <wp14:sizeRelV relativeFrom="margin">
+                        <wp14:pctHeight>0</wp14:pctHeight>
+                      </wp14:sizeRelV>
+                    </wp:anchor>
+                  </w:drawing>
+                </mc:Choice>
+                <mc:Fallback>
+                  <w:pict>
+                    <v:rect w14:anchorId="2AA11FAF" id="Rectangle 9" o:spid="_x0000_s1026" style="position:absolute;margin-left:-8.2pt;margin-top:.1pt;width:67.5pt;height:65.25pt;z-index:251678720;visibility:visible;mso-wrap-style:square;mso-width-percent:0;mso-height-percent:0;mso-wrap-distance-left:9pt;mso-wrap-distance-top:0;mso-wrap-distance-right:9pt;mso-wrap-distance-bottom:0;mso-position-horizontal:absolute;mso-position-horizontal-relative:text;mso-position-vertical:absolute;mso-position-vertical-relative:text;mso-width-percent:0;mso-height-percent:0;mso-width-relative:margin;mso-height-relative:margin;v-text-anchor:middle" o:gfxdata="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" fillcolor="#00b050" strokecolor="#1f3763 [1604]" strokeweight="1pt"/>
+                  </w:pict>
+                </mc:Fallback>
+              </mc:AlternateContent>
+            </w:r>
+          </w:p>
+        </w:tc>
+        <w:tc>
+          <w:tcPr>
+            <w:tcW w:w="1368" w:type="dxa"/>
+          </w:tcPr>
+          <w:p>
+            <w:pPr>
+              <w:rPr>
+                <w:lang w:val="en-US"/>
+              </w:rPr>
+            </w:pPr>
+            <w:r>
+              <w:rPr>
+                <w:noProof/>
+                <w:lang w:val="en-US"/>
+              </w:rPr>
+              <mc:AlternateContent>
+                <mc:Choice Requires="wps">
+                  <w:drawing>
+                    <wp:anchor distT="0" distB="0" distL="114300" distR="114300" simplePos="0" relativeHeight="251680768" behindDoc="0" locked="0" layoutInCell="1" allowOverlap="1" wp14:anchorId="05518364" wp14:editId="19BEB0C9">
+                      <wp:simplePos x="0" y="0"/>
+                      <wp:positionH relativeFrom="column">
+                        <wp:posOffset>-79375</wp:posOffset>
+                      </wp:positionH>
+                      <wp:positionV relativeFrom="paragraph">
+                        <wp:posOffset>1905</wp:posOffset>
+                      </wp:positionV>
+                      <wp:extent cx="857250" cy="828675"/>
+                      <wp:effectExtent l="0" t="0" r="19050" b="28575"/>
+                      <wp:wrapNone/>
+                      <wp:docPr id="10" name="Rectangle 10"/>
+                      <wp:cNvGraphicFramePr/>
+                      <a:graphic xmlns:a="http://schemas.openxmlformats.org/drawingml/2006/main">
+                        <a:graphicData uri="http://schemas.microsoft.com/office/word/2010/wordprocessingShape">
+                          <wps:wsp>
+                            <wps:cNvSpPr/>
+                            <wps:spPr>
+                              <a:xfrm>
+                                <a:off x="0" y="0"/>
+                                <a:ext cx="857250" cy="828675"/>
+                              </a:xfrm>
+                              <a:prstGeom prst="rect">
+                                <a:avLst/>
+                              </a:prstGeom>
+                              <a:solidFill>
+                                <a:srgbClr val="00B050"/>
+                              </a:solidFill>
+                            </wps:spPr>
+                            <wps:style>
+                              <a:lnRef idx="2">
+                                <a:schemeClr val="accent1">
+                                  <a:shade val="50000"/>
+                                </a:schemeClr>
+                              </a:lnRef>
+                              <a:fillRef idx="1">
+                                <a:schemeClr val="accent1"/>
+                              </a:fillRef>
+                              <a:effectRef idx="0">
+                                <a:schemeClr val="accent1"/>
+                              </a:effectRef>
+                              <a:fontRef idx="minor">
+                                <a:schemeClr val="lt1"/>
+                              </a:fontRef>
+                            </wps:style>
+                            <wps:bodyPr rot="0" spcFirstLastPara="0" vertOverflow="overflow" horzOverflow="overflow" vert="horz" wrap="square" lIns="91440" tIns="45720" rIns="91440" bIns="45720" numCol="1" spcCol="0" rtlCol="0" fromWordArt="0" anchor="ctr" anchorCtr="0" forceAA="0" compatLnSpc="1">
+                              <a:prstTxWarp prst="textNoShape">
+                                <a:avLst/>
+                              </a:prstTxWarp>
+                              <a:noAutofit/>
+                            </wps:bodyPr>
+                          </wps:wsp>
+                        </a:graphicData>
+                      </a:graphic>
+                      <wp14:sizeRelH relativeFrom="margin">
+                        <wp14:pctWidth>0</wp14:pctWidth>
+                      </wp14:sizeRelH>
+                      <wp14:sizeRelV relativeFrom="margin">
+                        <wp14:pctHeight>0</wp14:pctHeight>
+                      </wp14:sizeRelV>
+                    </wp:anchor>
+                  </w:drawing>
+                </mc:Choice>
+                <mc:Fallback>
+                  <w:pict>
+                    <v:rect w14:anchorId="1DCE8A27" id="Rectangle 10" o:spid="_x0000_s1026" style="position:absolute;margin-left:-6.25pt;margin-top:.15pt;width:67.5pt;height:65.25pt;z-index:251680768;visibility:visible;mso-wrap-style:square;mso-width-percent:0;mso-height-percent:0;mso-wrap-distance-left:9pt;mso-wrap-distance-top:0;mso-wrap-distance-right:9pt;mso-wrap-distance-bottom:0;mso-position-horizontal:absolute;mso-position-horizontal-relative:text;mso-position-vertical:absolute;mso-position-vertical-relative:text;mso-width-percent:0;mso-height-percent:0;mso-width-relative:margin;mso-height-relative:margin;v-text-anchor:middle" o:gfxdata="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" fillcolor="#00b050" strokecolor="#1f3763 [1604]" strokeweight="1pt"/>
+                  </w:pict>
+                </mc:Fallback>
+              </mc:AlternateContent>
+            </w:r>
+          </w:p>
+        </w:tc>
+        <w:tc>
+          <w:tcPr>
+            <w:tcW w:w="1335" w:type="dxa"/>
+          </w:tcPr>
+          <w:p>
+            <w:pPr>
+              <w:rPr>
+                <w:lang w:val="en-US"/>
+              </w:rPr>
+            </w:pPr>
+            <w:r>
+              <w:rPr>
+                <w:noProof/>
+                <w:lang w:val="en-US"/>
+              </w:rPr>
+              <mc:AlternateContent>
+                <mc:Choice Requires="wps">
+                  <w:drawing>
+                    <wp:anchor distT="0" distB="0" distL="114300" distR="114300" simplePos="0" relativeHeight="251682816" behindDoc="0" locked="0" layoutInCell="1" allowOverlap="1" wp14:anchorId="550ABCB2" wp14:editId="129B0ACE">
+                      <wp:simplePos x="0" y="0"/>
+                      <wp:positionH relativeFrom="column">
+                        <wp:posOffset>-90805</wp:posOffset>
+                      </wp:positionH>
+                      <wp:positionV relativeFrom="paragraph">
+                        <wp:posOffset>-17145</wp:posOffset>
+                      </wp:positionV>
+                      <wp:extent cx="857250" cy="828675"/>
+                      <wp:effectExtent l="0" t="0" r="19050" b="28575"/>
+                      <wp:wrapNone/>
+                      <wp:docPr id="11" name="Rectangle 11"/>
+                      <wp:cNvGraphicFramePr/>
+                      <a:graphic xmlns:a="http://schemas.openxmlformats.org/drawingml/2006/main">
+                        <a:graphicData uri="http://schemas.microsoft.com/office/word/2010/wordprocessingShape">
+                          <wps:wsp>
+                            <wps:cNvSpPr/>
+                            <wps:spPr>
+                              <a:xfrm>
+                                <a:off x="0" y="0"/>
+                                <a:ext cx="857250" cy="828675"/>
+                              </a:xfrm>
+                              <a:prstGeom prst="rect">
+                                <a:avLst/>
+                              </a:prstGeom>
+                              <a:solidFill>
+                                <a:srgbClr val="FFC000"/>
+                              </a:solidFill>
+                            </wps:spPr>
+                            <wps:style>
+                              <a:lnRef idx="2">
+                                <a:schemeClr val="accent1">
+                                  <a:shade val="50000"/>
+                                </a:schemeClr>
+                              </a:lnRef>
+                              <a:fillRef idx="1">
+                                <a:schemeClr val="accent1"/>
+                              </a:fillRef>
+                              <a:effectRef idx="0">
+                                <a:schemeClr val="accent1"/>
+                              </a:effectRef>
+                              <a:fontRef idx="minor">
+                                <a:schemeClr val="lt1"/>
+                              </a:fontRef>
+                            </wps:style>
+                            <wps:bodyPr rot="0" spcFirstLastPara="0" vertOverflow="overflow" horzOverflow="overflow" vert="horz" wrap="square" lIns="91440" tIns="45720" rIns="91440" bIns="45720" numCol="1" spcCol="0" rtlCol="0" fromWordArt="0" anchor="ctr" anchorCtr="0" forceAA="0" compatLnSpc="1">
+                              <a:prstTxWarp prst="textNoShape">
+                                <a:avLst/>
+                              </a:prstTxWarp>
+                              <a:noAutofit/>
+                            </wps:bodyPr>
+                          </wps:wsp>
+                        </a:graphicData>
+                      </a:graphic>
+                      <wp14:sizeRelH relativeFrom="margin">
+                        <wp14:pctWidth>0</wp14:pctWidth>
+                      </wp14:sizeRelH>
+                      <wp14:sizeRelV relativeFrom="margin">
+                        <wp14:pctHeight>0</wp14:pctHeight>
+                      </wp14:sizeRelV>
+                    </wp:anchor>
+                  </w:drawing>
+                </mc:Choice>
+                <mc:Fallback>
+                  <w:pict>
+                    <v:rect w14:anchorId="52674179" id="Rectangle 11" o:spid="_x0000_s1026" style="position:absolute;margin-left:-7.15pt;margin-top:-1.35pt;width:67.5pt;height:65.25pt;z-index:251682816;visibility:visible;mso-wrap-style:square;mso-width-percent:0;mso-height-percent:0;mso-wrap-distance-left:9pt;mso-wrap-distance-top:0;mso-wrap-distance-right:9pt;mso-wrap-distance-bottom:0;mso-position-horizontal:absolute;mso-position-horizontal-relative:text;mso-position-vertical:absolute;mso-position-vertical-relative:text;mso-width-percent:0;mso-height-percent:0;mso-width-relative:margin;mso-height-relative:margin;v-text-anchor:middle" o:gfxdata="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" fillcolor="#ffc000" strokecolor="#1f3763 [1604]" strokeweight="1pt"/>
+                  </w:pict>
+                </mc:Fallback>
+              </mc:AlternateContent>
+            </w:r>
+          </w:p>
+        </w:tc>
+        <w:tc>
+          <w:tcPr>
+            <w:tcW w:w="1312" w:type="dxa"/>
+          </w:tcPr>
+          <w:p>
+            <w:pPr>
+              <w:rPr>
+                <w:lang w:val="en-US"/>
+              </w:rPr>
+            </w:pPr>
+            <w:r>
+              <w:rPr>
+                <w:noProof/>
+                <w:lang w:val="en-US"/>
+              </w:rPr>
+              <mc:AlternateContent>
+                <mc:Choice Requires="wps">
+                  <w:drawing>
+                    <wp:anchor distT="0" distB="0" distL="114300" distR="114300" simplePos="0" relativeHeight="251684864" behindDoc="0" locked="0" layoutInCell="1" allowOverlap="1" wp14:anchorId="6A735406" wp14:editId="3736A120">
+                      <wp:simplePos x="0" y="0"/>
+                      <wp:positionH relativeFrom="column">
+                        <wp:posOffset>-81280</wp:posOffset>
+                      </wp:positionH>
+                      <wp:positionV relativeFrom="paragraph">
+                        <wp:posOffset>-17145</wp:posOffset>
+                      </wp:positionV>
+                      <wp:extent cx="857250" cy="828675"/>
+                      <wp:effectExtent l="0" t="0" r="19050" b="28575"/>
+                      <wp:wrapNone/>
+                      <wp:docPr id="12" name="Rectangle 12"/>
+                      <wp:cNvGraphicFramePr/>
+                      <a:graphic xmlns:a="http://schemas.openxmlformats.org/drawingml/2006/main">
+                        <a:graphicData uri="http://schemas.microsoft.com/office/word/2010/wordprocessingShape">
+                          <wps:wsp>
+                            <wps:cNvSpPr/>
+                            <wps:spPr>
+                              <a:xfrm>
+                                <a:off x="0" y="0"/>
+                                <a:ext cx="857250" cy="828675"/>
+                              </a:xfrm>
+                              <a:prstGeom prst="rect">
+                                <a:avLst/>
+                              </a:prstGeom>
+                              <a:solidFill>
+                                <a:srgbClr val="FFC000"/>
+                              </a:solidFill>
+                            </wps:spPr>
+                            <wps:style>
+                              <a:lnRef idx="2">
+                                <a:schemeClr val="accent1">
+                                  <a:shade val="50000"/>
+                                </a:schemeClr>
+                              </a:lnRef>
+                              <a:fillRef idx="1">
+                                <a:schemeClr val="accent1"/>
+                              </a:fillRef>
+                              <a:effectRef idx="0">
+                                <a:schemeClr val="accent1"/>
+                              </a:effectRef>
+                              <a:fontRef idx="minor">
+                                <a:schemeClr val="lt1"/>
+                              </a:fontRef>
+                            </wps:style>
+                            <wps:bodyPr rot="0" spcFirstLastPara="0" vertOverflow="overflow" horzOverflow="overflow" vert="horz" wrap="square" lIns="91440" tIns="45720" rIns="91440" bIns="45720" numCol="1" spcCol="0" rtlCol="0" fromWordArt="0" anchor="ctr" anchorCtr="0" forceAA="0" compatLnSpc="1">
+                              <a:prstTxWarp prst="textNoShape">
+                                <a:avLst/>
+                              </a:prstTxWarp>
+                              <a:noAutofit/>
+                            </wps:bodyPr>
+                          </wps:wsp>
+                        </a:graphicData>
+                      </a:graphic>
+                      <wp14:sizeRelH relativeFrom="margin">
+                        <wp14:pctWidth>0</wp14:pctWidth>
+                      </wp14:sizeRelH>
+                      <wp14:sizeRelV relativeFrom="margin">
+                        <wp14:pctHeight>0</wp14:pctHeight>
+                      </wp14:sizeRelV>
+                    </wp:anchor>
+                  </w:drawing>
+                </mc:Choice>
+                <mc:Fallback>
+                  <w:pict>
+                    <v:rect w14:anchorId="28D903F0" id="Rectangle 12" o:spid="_x0000_s1026" style="position:absolute;margin-left:-6.4pt;margin-top:-1.35pt;width:67.5pt;height:65.25pt;z-index:251684864;visibility:visible;mso-wrap-style:square;mso-width-percent:0;mso-height-percent:0;mso-wrap-distance-left:9pt;mso-wrap-distance-top:0;mso-wrap-distance-right:9pt;mso-wrap-distance-bottom:0;mso-position-horizontal:absolute;mso-position-horizontal-relative:text;mso-position-vertical:absolute;mso-position-vertical-relative:text;mso-width-percent:0;mso-height-percent:0;mso-width-relative:margin;mso-height-relative:margin;v-text-anchor:middle" o:gfxdata="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" fillcolor="#ffc000" strokecolor="#1f3763 [1604]" strokeweight="1pt"/>
+                  </w:pict>
+                </mc:Fallback>
+              </mc:AlternateContent>
+            </w:r>
+          </w:p>
+        </w:tc>
+      </w:tr>
+    </w:tbl>
+    <w:p>
+      <w:pPr>
+        <w:rPr>
+          <w:lang w:val="en-US"/>
+        </w:rPr>
+      </w:pPr>
+      <w:r>
+        <w:rPr>
+          <w:noProof/>
+          <w:lang w:val="en-US"/>
+        </w:rPr>
+        <mc:AlternateContent>
+          <mc:Choice Requires="wps">
+            <w:drawing>
+              <wp:anchor distT="45720" distB="45720" distL="114300" distR="114300" simplePos="0" relativeHeight="251659264" behindDoc="0" locked="0" layoutInCell="1" allowOverlap="1" wp14:anchorId="1D8DFA7C" wp14:editId="7CD37504">
+                <wp:simplePos x="0" y="0"/>
+                <wp:positionH relativeFrom="column">
+                  <wp:posOffset>-128270</wp:posOffset>
+                </wp:positionH>
+                <wp:positionV relativeFrom="paragraph">
+                  <wp:posOffset>2232660</wp:posOffset>
+                </wp:positionV>
+                <wp:extent cx="2360930" cy="1404620"/>
+                <wp:effectExtent l="0" t="0" r="0" b="0"/>
+                <wp:wrapSquare wrapText="bothSides"/>
+                <wp:docPr id="217" name="Text Box 2"/>
+                <wp:cNvGraphicFramePr>
+                  <a:graphicFrameLocks xmlns:a="http://schemas.openxmlformats.org/drawingml/2006/main"/>
+                </wp:cNvGraphicFramePr>
+                <a:graphic xmlns:a="http://schemas.openxmlformats.org/drawingml/2006/main">
+                  <a:graphicData uri="http://schemas.microsoft.com/office/word/2010/wordprocessingShape">
+                    <wps:wsp>
+                      <wps:cNvSpPr txBox="1">
+                        <a:spLocks noChangeArrowheads="1"/>
+                      </wps:cNvSpPr>
+                      <wps:spPr bwMode="auto">
+                        <a:xfrm rot="16200000">
+                          <a:off x="0" y="0"/>
+                          <a:ext cx="2360930" cy="1404620"/>
+                        </a:xfrm>
+                        <a:prstGeom prst="rect">
+                          <a:avLst/>
+                        </a:prstGeom>
+                        <a:noFill/>
+                        <a:ln w="9525">
+                          <a:noFill/>
+                          <a:miter lim="800000"/>
+                          <a:headEnd/>
+                          <a:tailEnd/>
+                        </a:ln>
+                      </wps:spPr>
+                      <wps:txbx>
+                        <w:txbxContent>
+                          <w:p>
+                            <w:pPr>
+                              <w:rPr>
+                                <w:b/>
+                                <w:bCs/>
+                                <w:sz w:val="40"/>
+                                <w:szCs w:val="40"/>
+                              </w:rPr>
+                            </w:pPr>
+                            <w:r>
+                              <w:rPr>
+                                <w:b/>
+                                <w:bCs/>
+                                <w:sz w:val="40"/>
+                                <w:szCs w:val="40"/>
+                                <w:lang w:val="en-US"/>
+                              </w:rPr>
+                              <w:t>PROBABILITY</w:t>
+                            </w:r>
+                          </w:p>
+                        </w:txbxContent>
+                      </wps:txbx>
+                      <wps:bodyPr rot="0" vert="horz" wrap="square" lIns="91440" tIns="45720" rIns="91440" bIns="45720" anchor="t" anchorCtr="0">
+                        <a:spAutoFit/>
+                      </wps:bodyPr>
+                    </wps:wsp>
+                  </a:graphicData>
+                </a:graphic>
+                <wp14:sizeRelH relativeFrom="margin">
+                  <wp14:pctWidth>0</wp14:pctWidth>
+                </wp14:sizeRelH>
+                <wp14:sizeRelV relativeFrom="margin">
+                  <wp14:pctHeight>0</wp14:pctHeight>
+                </wp14:sizeRelV>
+              </wp:anchor>
+            </w:drawing>
+          </mc:Choice>
+          <mc:Fallback>
+            <w:pict>
+              <v:shapetype w14:anchorId="1D8DFA7C" id="_x0000_t202" coordsize="21600,21600" o:spt="202" path="m,l,21600r21600,l21600,xe">
+                <v:stroke joinstyle="miter"/>
+                <v:path gradientshapeok="t" o:connecttype="rect"/>
+              </v:shapetype>
+              <v:shape id="Text Box 2" o:spid="_x0000_s1026" type="#_x0000_t202" style="position:absolute;margin-left:-10.1pt;margin-top:175.8pt;width:185.9pt;height:110.6pt;rotation:-90;z-index:251659264;visibility:visible;mso-wrap-style:square;mso-width-percent:0;mso-height-percent:0;mso-wrap-distance-left:9pt;mso-wrap-distance-top:3.6pt;mso-wrap-distance-right:9pt;mso-wrap-distance-bottom:3.6pt;mso-position-horizontal:absolute;mso-position-horizontal-relative:text;mso-position-vertical:absolute;mso-position-vertical-relative:text;mso-width-percent:0;mso-height-percent:0;mso-width-relative:margin;mso-height-relative:margin;v-text-anchor:top" o:gfxdata="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" filled="f" stroked="f">
+                <v:textbox style="mso-fit-shape-to-text:t">
+                  <w:txbxContent>
+                    <w:p>
+                      <w:pPr>
+                        <w:rPr>
+                          <w:b/>
+                          <w:bCs/>
+                          <w:sz w:val="40"/>
+                          <w:szCs w:val="40"/>
+                        </w:rPr>
+                      </w:pPr>
+                      <w:r>
+                        <w:rPr>
+                          <w:b/>
+                          <w:bCs/>
+                          <w:sz w:val="40"/>
+                          <w:szCs w:val="40"/>
+                          <w:lang w:val="en-US"/>
+                        </w:rPr>
+                        <w:t>PROBABILITY</w:t>
+                      </w:r>
+                    </w:p>
+                  </w:txbxContent>
+                </v:textbox>
+                <w10:wrap type="square"/>
+              </v:shape>
+            </w:pict>
+          </mc:Fallback>
+        </mc:AlternateContent>
+      </w:r>
     </w:p>
     <w:sectPr>
       <w:pgSz w:w="11906" w:h="16838"/>

</xml_diff>